<commit_message>
Updated doc for data sets
</commit_message>
<xml_diff>
--- a/forest-cover/docs/DataSetDescription.docx
+++ b/forest-cover/docs/DataSetDescription.docx
@@ -284,7 +284,7 @@
     <w:p>
       <w:pPr>
         <w:pStyle w:val="style0"/>
-        <w:spacing w:after="0" w:before="0" w:line="100" w:lineRule="atLeast"/>
+        <w:spacing w:line="100" w:lineRule="atLeast"/>
         <w:jc w:val="both"/>
       </w:pPr>
       <w:r>
@@ -298,7 +298,7 @@
     <w:p>
       <w:pPr>
         <w:pStyle w:val="style0"/>
-        <w:spacing w:after="0" w:before="0" w:line="100" w:lineRule="atLeast"/>
+        <w:spacing w:line="100" w:lineRule="atLeast"/>
         <w:jc w:val="both"/>
       </w:pPr>
       <w:r>
@@ -312,7 +312,7 @@
     <w:p>
       <w:pPr>
         <w:pStyle w:val="style0"/>
-        <w:spacing w:after="0" w:before="0" w:line="100" w:lineRule="atLeast"/>
+        <w:spacing w:line="100" w:lineRule="atLeast"/>
         <w:jc w:val="both"/>
       </w:pPr>
       <w:r>
@@ -326,7 +326,7 @@
     <w:p>
       <w:pPr>
         <w:pStyle w:val="style0"/>
-        <w:spacing w:after="0" w:before="0" w:line="100" w:lineRule="atLeast"/>
+        <w:spacing w:line="100" w:lineRule="atLeast"/>
         <w:jc w:val="both"/>
       </w:pPr>
       <w:r>
@@ -365,7 +365,7 @@
     <w:p>
       <w:pPr>
         <w:pStyle w:val="style0"/>
-        <w:spacing w:after="0" w:before="0" w:line="100" w:lineRule="atLeast"/>
+        <w:spacing w:line="100" w:lineRule="atLeast"/>
         <w:jc w:val="both"/>
       </w:pPr>
       <w:r>
@@ -379,7 +379,7 @@
     <w:p>
       <w:pPr>
         <w:pStyle w:val="style0"/>
-        <w:spacing w:after="0" w:before="0" w:line="100" w:lineRule="atLeast"/>
+        <w:spacing w:line="100" w:lineRule="atLeast"/>
         <w:jc w:val="both"/>
       </w:pPr>
       <w:r>
@@ -393,7 +393,7 @@
     <w:p>
       <w:pPr>
         <w:pStyle w:val="style0"/>
-        <w:spacing w:after="0" w:before="0" w:line="100" w:lineRule="atLeast"/>
+        <w:spacing w:line="100" w:lineRule="atLeast"/>
         <w:jc w:val="both"/>
       </w:pPr>
       <w:r>
@@ -407,7 +407,7 @@
     <w:p>
       <w:pPr>
         <w:pStyle w:val="style0"/>
-        <w:spacing w:after="0" w:before="0" w:line="100" w:lineRule="atLeast"/>
+        <w:spacing w:line="100" w:lineRule="atLeast"/>
         <w:jc w:val="both"/>
       </w:pPr>
       <w:r>
@@ -421,7 +421,7 @@
     <w:p>
       <w:pPr>
         <w:pStyle w:val="style0"/>
-        <w:spacing w:after="0" w:before="0" w:line="100" w:lineRule="atLeast"/>
+        <w:spacing w:line="100" w:lineRule="atLeast"/>
         <w:jc w:val="both"/>
       </w:pPr>
       <w:r>
@@ -435,7 +435,7 @@
     <w:p>
       <w:pPr>
         <w:pStyle w:val="style0"/>
-        <w:spacing w:after="0" w:before="0" w:line="100" w:lineRule="atLeast"/>
+        <w:spacing w:line="100" w:lineRule="atLeast"/>
         <w:jc w:val="both"/>
       </w:pPr>
       <w:r>
@@ -449,7 +449,7 @@
     <w:p>
       <w:pPr>
         <w:pStyle w:val="style0"/>
-        <w:spacing w:after="0" w:before="0" w:line="100" w:lineRule="atLeast"/>
+        <w:spacing w:line="100" w:lineRule="atLeast"/>
         <w:jc w:val="both"/>
       </w:pPr>
       <w:r>
@@ -463,7 +463,7 @@
     <w:p>
       <w:pPr>
         <w:pStyle w:val="style0"/>
-        <w:spacing w:after="0" w:before="0" w:line="100" w:lineRule="atLeast"/>
+        <w:spacing w:line="100" w:lineRule="atLeast"/>
         <w:jc w:val="both"/>
       </w:pPr>
       <w:r>
@@ -477,7 +477,7 @@
     <w:p>
       <w:pPr>
         <w:pStyle w:val="style0"/>
-        <w:spacing w:after="0" w:before="0" w:line="100" w:lineRule="atLeast"/>
+        <w:spacing w:line="100" w:lineRule="atLeast"/>
         <w:jc w:val="both"/>
       </w:pPr>
       <w:r>
@@ -491,7 +491,7 @@
     <w:p>
       <w:pPr>
         <w:pStyle w:val="style0"/>
-        <w:spacing w:after="0" w:before="0" w:line="100" w:lineRule="atLeast"/>
+        <w:spacing w:line="100" w:lineRule="atLeast"/>
         <w:jc w:val="both"/>
       </w:pPr>
       <w:r>
@@ -505,7 +505,7 @@
     <w:p>
       <w:pPr>
         <w:pStyle w:val="style0"/>
-        <w:spacing w:after="0" w:before="0" w:line="100" w:lineRule="atLeast"/>
+        <w:spacing w:line="100" w:lineRule="atLeast"/>
         <w:jc w:val="both"/>
       </w:pPr>
       <w:r>
@@ -519,7 +519,7 @@
     <w:p>
       <w:pPr>
         <w:pStyle w:val="style0"/>
-        <w:spacing w:after="0" w:before="0" w:line="100" w:lineRule="atLeast"/>
+        <w:spacing w:line="100" w:lineRule="atLeast"/>
         <w:jc w:val="both"/>
       </w:pPr>
       <w:r>
@@ -533,7 +533,7 @@
     <w:p>
       <w:pPr>
         <w:pStyle w:val="style0"/>
-        <w:spacing w:after="0" w:before="0" w:line="100" w:lineRule="atLeast"/>
+        <w:spacing w:line="100" w:lineRule="atLeast"/>
         <w:jc w:val="both"/>
       </w:pPr>
       <w:r>
@@ -547,7 +547,7 @@
     <w:p>
       <w:pPr>
         <w:pStyle w:val="style0"/>
-        <w:spacing w:after="0" w:before="0" w:line="100" w:lineRule="atLeast"/>
+        <w:spacing w:line="100" w:lineRule="atLeast"/>
         <w:jc w:val="both"/>
       </w:pPr>
       <w:r>
@@ -561,7 +561,7 @@
     <w:p>
       <w:pPr>
         <w:pStyle w:val="style0"/>
-        <w:spacing w:after="0" w:before="0" w:line="100" w:lineRule="atLeast"/>
+        <w:spacing w:line="100" w:lineRule="atLeast"/>
         <w:jc w:val="both"/>
       </w:pPr>
       <w:r>
@@ -575,7 +575,7 @@
     <w:p>
       <w:pPr>
         <w:pStyle w:val="style0"/>
-        <w:spacing w:after="0" w:before="0" w:line="100" w:lineRule="atLeast"/>
+        <w:spacing w:line="100" w:lineRule="atLeast"/>
         <w:jc w:val="both"/>
       </w:pPr>
       <w:r>
@@ -589,7 +589,7 @@
     <w:p>
       <w:pPr>
         <w:pStyle w:val="style0"/>
-        <w:spacing w:after="0" w:before="0" w:line="100" w:lineRule="atLeast"/>
+        <w:spacing w:line="100" w:lineRule="atLeast"/>
         <w:jc w:val="both"/>
       </w:pPr>
       <w:r>
@@ -603,7 +603,7 @@
     <w:p>
       <w:pPr>
         <w:pStyle w:val="style0"/>
-        <w:spacing w:after="0" w:before="0" w:line="100" w:lineRule="atLeast"/>
+        <w:spacing w:line="100" w:lineRule="atLeast"/>
         <w:jc w:val="both"/>
       </w:pPr>
       <w:r>
@@ -617,7 +617,7 @@
     <w:p>
       <w:pPr>
         <w:pStyle w:val="style0"/>
-        <w:spacing w:after="0" w:before="0" w:line="100" w:lineRule="atLeast"/>
+        <w:spacing w:line="100" w:lineRule="atLeast"/>
         <w:jc w:val="both"/>
       </w:pPr>
       <w:r>
@@ -631,7 +631,7 @@
     <w:p>
       <w:pPr>
         <w:pStyle w:val="style0"/>
-        <w:spacing w:after="0" w:before="0" w:line="100" w:lineRule="atLeast"/>
+        <w:spacing w:line="100" w:lineRule="atLeast"/>
         <w:jc w:val="both"/>
       </w:pPr>
       <w:r>
@@ -645,7 +645,7 @@
     <w:p>
       <w:pPr>
         <w:pStyle w:val="style0"/>
-        <w:spacing w:after="0" w:before="0" w:line="100" w:lineRule="atLeast"/>
+        <w:spacing w:line="100" w:lineRule="atLeast"/>
         <w:jc w:val="both"/>
       </w:pPr>
       <w:r>
@@ -659,7 +659,7 @@
     <w:p>
       <w:pPr>
         <w:pStyle w:val="style0"/>
-        <w:spacing w:after="0" w:before="0" w:line="100" w:lineRule="atLeast"/>
+        <w:spacing w:line="100" w:lineRule="atLeast"/>
         <w:jc w:val="both"/>
       </w:pPr>
       <w:r>
@@ -673,7 +673,7 @@
     <w:p>
       <w:pPr>
         <w:pStyle w:val="style0"/>
-        <w:spacing w:after="0" w:before="0" w:line="100" w:lineRule="atLeast"/>
+        <w:spacing w:line="100" w:lineRule="atLeast"/>
         <w:jc w:val="both"/>
       </w:pPr>
       <w:r>
@@ -687,7 +687,7 @@
     <w:p>
       <w:pPr>
         <w:pStyle w:val="style0"/>
-        <w:spacing w:after="0" w:before="0" w:line="100" w:lineRule="atLeast"/>
+        <w:spacing w:line="100" w:lineRule="atLeast"/>
         <w:jc w:val="both"/>
       </w:pPr>
       <w:r>
@@ -701,7 +701,7 @@
     <w:p>
       <w:pPr>
         <w:pStyle w:val="style0"/>
-        <w:spacing w:after="0" w:before="0" w:line="100" w:lineRule="atLeast"/>
+        <w:spacing w:line="100" w:lineRule="atLeast"/>
         <w:jc w:val="both"/>
       </w:pPr>
       <w:r>
@@ -715,7 +715,7 @@
     <w:p>
       <w:pPr>
         <w:pStyle w:val="style0"/>
-        <w:spacing w:after="0" w:before="0" w:line="100" w:lineRule="atLeast"/>
+        <w:spacing w:line="100" w:lineRule="atLeast"/>
         <w:jc w:val="both"/>
       </w:pPr>
       <w:r>
@@ -729,7 +729,7 @@
     <w:p>
       <w:pPr>
         <w:pStyle w:val="style0"/>
-        <w:spacing w:after="0" w:before="0" w:line="100" w:lineRule="atLeast"/>
+        <w:spacing w:line="100" w:lineRule="atLeast"/>
         <w:jc w:val="both"/>
       </w:pPr>
       <w:r>
@@ -743,7 +743,7 @@
     <w:p>
       <w:pPr>
         <w:pStyle w:val="style0"/>
-        <w:spacing w:after="0" w:before="0" w:line="100" w:lineRule="atLeast"/>
+        <w:spacing w:line="100" w:lineRule="atLeast"/>
         <w:jc w:val="both"/>
       </w:pPr>
       <w:r>
@@ -757,7 +757,7 @@
     <w:p>
       <w:pPr>
         <w:pStyle w:val="style0"/>
-        <w:spacing w:after="0" w:before="0" w:line="100" w:lineRule="atLeast"/>
+        <w:spacing w:line="100" w:lineRule="atLeast"/>
         <w:jc w:val="both"/>
       </w:pPr>
       <w:r>
@@ -771,7 +771,7 @@
     <w:p>
       <w:pPr>
         <w:pStyle w:val="style0"/>
-        <w:spacing w:after="0" w:before="0" w:line="100" w:lineRule="atLeast"/>
+        <w:spacing w:line="100" w:lineRule="atLeast"/>
         <w:jc w:val="both"/>
       </w:pPr>
       <w:r>
@@ -785,7 +785,7 @@
     <w:p>
       <w:pPr>
         <w:pStyle w:val="style0"/>
-        <w:spacing w:after="0" w:before="0" w:line="100" w:lineRule="atLeast"/>
+        <w:spacing w:line="100" w:lineRule="atLeast"/>
         <w:jc w:val="both"/>
       </w:pPr>
       <w:r>
@@ -799,7 +799,7 @@
     <w:p>
       <w:pPr>
         <w:pStyle w:val="style0"/>
-        <w:spacing w:after="0" w:before="0" w:line="100" w:lineRule="atLeast"/>
+        <w:spacing w:line="100" w:lineRule="atLeast"/>
         <w:jc w:val="both"/>
       </w:pPr>
       <w:r>
@@ -813,7 +813,7 @@
     <w:p>
       <w:pPr>
         <w:pStyle w:val="style0"/>
-        <w:spacing w:after="0" w:before="0" w:line="100" w:lineRule="atLeast"/>
+        <w:spacing w:line="100" w:lineRule="atLeast"/>
         <w:jc w:val="both"/>
       </w:pPr>
       <w:r>
@@ -827,7 +827,7 @@
     <w:p>
       <w:pPr>
         <w:pStyle w:val="style0"/>
-        <w:spacing w:after="0" w:before="0" w:line="100" w:lineRule="atLeast"/>
+        <w:spacing w:line="100" w:lineRule="atLeast"/>
         <w:jc w:val="both"/>
       </w:pPr>
       <w:r>
@@ -841,7 +841,7 @@
     <w:p>
       <w:pPr>
         <w:pStyle w:val="style0"/>
-        <w:spacing w:after="0" w:before="0" w:line="100" w:lineRule="atLeast"/>
+        <w:spacing w:line="100" w:lineRule="atLeast"/>
         <w:jc w:val="both"/>
       </w:pPr>
       <w:r>
@@ -855,7 +855,7 @@
     <w:p>
       <w:pPr>
         <w:pStyle w:val="style0"/>
-        <w:spacing w:after="0" w:before="0" w:line="100" w:lineRule="atLeast"/>
+        <w:spacing w:line="100" w:lineRule="atLeast"/>
         <w:jc w:val="both"/>
       </w:pPr>
       <w:r>
@@ -869,7 +869,7 @@
     <w:p>
       <w:pPr>
         <w:pStyle w:val="style0"/>
-        <w:spacing w:after="0" w:before="0" w:line="100" w:lineRule="atLeast"/>
+        <w:spacing w:line="100" w:lineRule="atLeast"/>
         <w:jc w:val="both"/>
       </w:pPr>
       <w:r>
@@ -883,7 +883,7 @@
     <w:p>
       <w:pPr>
         <w:pStyle w:val="style0"/>
-        <w:spacing w:after="0" w:before="0" w:line="100" w:lineRule="atLeast"/>
+        <w:spacing w:line="100" w:lineRule="atLeast"/>
         <w:jc w:val="both"/>
       </w:pPr>
       <w:r>
@@ -897,7 +897,7 @@
     <w:p>
       <w:pPr>
         <w:pStyle w:val="style0"/>
-        <w:spacing w:after="0" w:before="0" w:line="100" w:lineRule="atLeast"/>
+        <w:spacing w:line="100" w:lineRule="atLeast"/>
         <w:jc w:val="both"/>
       </w:pPr>
       <w:r>
@@ -911,7 +911,7 @@
     <w:p>
       <w:pPr>
         <w:pStyle w:val="style0"/>
-        <w:spacing w:after="0" w:before="0" w:line="100" w:lineRule="atLeast"/>
+        <w:spacing w:line="100" w:lineRule="atLeast"/>
         <w:jc w:val="both"/>
       </w:pPr>
       <w:r>
@@ -925,17 +925,17 @@
     <w:p>
       <w:pPr>
         <w:pStyle w:val="style0"/>
-        <w:spacing w:after="0" w:before="0" w:line="100" w:lineRule="atLeast"/>
-        <w:jc w:val="both"/>
-      </w:pPr>
-      <w:r>
-        <w:rPr/>
-      </w:r>
-    </w:p>
-    <w:p>
-      <w:pPr>
-        <w:pStyle w:val="style0"/>
-        <w:spacing w:after="0" w:before="0" w:line="100" w:lineRule="atLeast"/>
+        <w:spacing w:line="100" w:lineRule="atLeast"/>
+        <w:jc w:val="both"/>
+      </w:pPr>
+      <w:r>
+        <w:rPr/>
+      </w:r>
+    </w:p>
+    <w:p>
+      <w:pPr>
+        <w:pStyle w:val="style0"/>
+        <w:spacing w:line="100" w:lineRule="atLeast"/>
         <w:jc w:val="both"/>
       </w:pPr>
       <w:r>
@@ -950,17 +950,17 @@
     <w:p>
       <w:pPr>
         <w:pStyle w:val="style0"/>
-        <w:spacing w:after="0" w:before="0" w:line="100" w:lineRule="atLeast"/>
-        <w:jc w:val="both"/>
-      </w:pPr>
-      <w:r>
-        <w:rPr/>
-      </w:r>
-    </w:p>
-    <w:p>
-      <w:pPr>
-        <w:pStyle w:val="style0"/>
-        <w:spacing w:after="0" w:before="0" w:line="100" w:lineRule="atLeast"/>
+        <w:spacing w:line="100" w:lineRule="atLeast"/>
+        <w:jc w:val="both"/>
+      </w:pPr>
+      <w:r>
+        <w:rPr/>
+      </w:r>
+    </w:p>
+    <w:p>
+      <w:pPr>
+        <w:pStyle w:val="style0"/>
+        <w:spacing w:line="100" w:lineRule="atLeast"/>
         <w:jc w:val="both"/>
       </w:pPr>
       <w:r>
@@ -978,7 +978,7 @@
     <w:p>
       <w:pPr>
         <w:pStyle w:val="style0"/>
-        <w:spacing w:after="0" w:before="0" w:line="100" w:lineRule="atLeast"/>
+        <w:spacing w:line="100" w:lineRule="atLeast"/>
         <w:jc w:val="both"/>
       </w:pPr>
       <w:r>
@@ -996,7 +996,7 @@
     <w:p>
       <w:pPr>
         <w:pStyle w:val="style0"/>
-        <w:spacing w:after="0" w:before="0" w:line="100" w:lineRule="atLeast"/>
+        <w:spacing w:line="100" w:lineRule="atLeast"/>
         <w:jc w:val="both"/>
       </w:pPr>
       <w:r>
@@ -1014,17 +1014,17 @@
     <w:p>
       <w:pPr>
         <w:pStyle w:val="style0"/>
-        <w:spacing w:after="0" w:before="0" w:line="100" w:lineRule="atLeast"/>
-        <w:jc w:val="both"/>
-      </w:pPr>
-      <w:r>
-        <w:rPr/>
-      </w:r>
-    </w:p>
-    <w:p>
-      <w:pPr>
-        <w:pStyle w:val="style0"/>
-        <w:spacing w:after="0" w:before="0" w:line="100" w:lineRule="atLeast"/>
+        <w:spacing w:line="100" w:lineRule="atLeast"/>
+        <w:jc w:val="both"/>
+      </w:pPr>
+      <w:r>
+        <w:rPr/>
+      </w:r>
+    </w:p>
+    <w:p>
+      <w:pPr>
+        <w:pStyle w:val="style0"/>
+        <w:spacing w:line="100" w:lineRule="atLeast"/>
         <w:jc w:val="both"/>
       </w:pPr>
       <w:r>
@@ -1042,7 +1042,7 @@
     <w:p>
       <w:pPr>
         <w:pStyle w:val="style0"/>
-        <w:spacing w:after="0" w:before="0" w:line="100" w:lineRule="atLeast"/>
+        <w:spacing w:line="100" w:lineRule="atLeast"/>
         <w:jc w:val="both"/>
       </w:pPr>
       <w:r>
@@ -1053,7 +1053,7 @@
     <w:p>
       <w:pPr>
         <w:pStyle w:val="style0"/>
-        <w:spacing w:after="0" w:before="0" w:line="100" w:lineRule="atLeast"/>
+        <w:spacing w:line="100" w:lineRule="atLeast"/>
         <w:jc w:val="both"/>
       </w:pPr>
       <w:r>
@@ -1071,7 +1071,7 @@
     <w:p>
       <w:pPr>
         <w:pStyle w:val="style0"/>
-        <w:spacing w:after="0" w:before="0" w:line="100" w:lineRule="atLeast"/>
+        <w:spacing w:line="100" w:lineRule="atLeast"/>
         <w:jc w:val="both"/>
       </w:pPr>
       <w:r>
@@ -1095,17 +1095,17 @@
     <w:p>
       <w:pPr>
         <w:pStyle w:val="style0"/>
-        <w:spacing w:after="0" w:before="0" w:line="100" w:lineRule="atLeast"/>
-        <w:jc w:val="both"/>
-      </w:pPr>
-      <w:r>
-        <w:rPr/>
-      </w:r>
-    </w:p>
-    <w:p>
-      <w:pPr>
-        <w:pStyle w:val="style0"/>
-        <w:spacing w:after="0" w:before="0" w:line="100" w:lineRule="atLeast"/>
+        <w:spacing w:line="100" w:lineRule="atLeast"/>
+        <w:jc w:val="both"/>
+      </w:pPr>
+      <w:r>
+        <w:rPr/>
+      </w:r>
+    </w:p>
+    <w:p>
+      <w:pPr>
+        <w:pStyle w:val="style0"/>
+        <w:spacing w:line="100" w:lineRule="atLeast"/>
         <w:jc w:val="both"/>
       </w:pPr>
       <w:r>
@@ -1160,7 +1160,7 @@
     <w:p>
       <w:pPr>
         <w:pStyle w:val="style0"/>
-        <w:spacing w:after="0" w:before="0" w:line="100" w:lineRule="atLeast"/>
+        <w:spacing w:line="100" w:lineRule="atLeast"/>
         <w:jc w:val="both"/>
       </w:pPr>
       <w:r>
@@ -1176,7 +1176,7 @@
     <w:p>
       <w:pPr>
         <w:pStyle w:val="style0"/>
-        <w:spacing w:after="0" w:before="0" w:line="100" w:lineRule="atLeast"/>
+        <w:spacing w:line="100" w:lineRule="atLeast"/>
         <w:jc w:val="both"/>
       </w:pPr>
       <w:r>
@@ -1187,7 +1187,7 @@
     <w:p>
       <w:pPr>
         <w:pStyle w:val="style0"/>
-        <w:spacing w:after="0" w:before="0" w:line="100" w:lineRule="atLeast"/>
+        <w:spacing w:line="100" w:lineRule="atLeast"/>
         <w:jc w:val="both"/>
       </w:pPr>
       <w:r>
@@ -1205,7 +1205,7 @@
     <w:p>
       <w:pPr>
         <w:pStyle w:val="style0"/>
-        <w:spacing w:after="0" w:before="0" w:line="100" w:lineRule="atLeast"/>
+        <w:spacing w:line="100" w:lineRule="atLeast"/>
         <w:jc w:val="both"/>
       </w:pPr>
       <w:r>
@@ -1216,27 +1216,24 @@
         <w:t xml:space="preserve">Code: </w:t>
       </w:r>
       <w:r>
-        <w:rPr>
-          <w:b w:val="false"/>
-          <w:bCs w:val="false"/>
-        </w:rPr>
+        <w:rPr/>
         <w:t>forestDataLib.R and transformation.R</w:t>
       </w:r>
     </w:p>
     <w:p>
       <w:pPr>
         <w:pStyle w:val="style0"/>
-        <w:spacing w:after="0" w:before="0" w:line="100" w:lineRule="atLeast"/>
-        <w:jc w:val="both"/>
-      </w:pPr>
-      <w:r>
-        <w:rPr/>
-      </w:r>
-    </w:p>
-    <w:p>
-      <w:pPr>
-        <w:pStyle w:val="style0"/>
-        <w:spacing w:after="0" w:before="0" w:line="100" w:lineRule="atLeast"/>
+        <w:spacing w:line="100" w:lineRule="atLeast"/>
+        <w:jc w:val="both"/>
+      </w:pPr>
+      <w:r>
+        <w:rPr/>
+      </w:r>
+    </w:p>
+    <w:p>
+      <w:pPr>
+        <w:pStyle w:val="style0"/>
+        <w:spacing w:line="100" w:lineRule="atLeast"/>
         <w:jc w:val="both"/>
       </w:pPr>
       <w:r>
@@ -1247,17 +1244,14 @@
         <w:t xml:space="preserve">Transform4.csv </w:t>
       </w:r>
       <w:r>
-        <w:rPr>
-          <w:b w:val="false"/>
-          <w:bCs w:val="false"/>
-        </w:rPr>
+        <w:rPr/>
         <w:t>Converts the transform1 data into min-max normalized form with transformation of numerical nominal data to categorical , where the min-max range is taken from test_transform1 data.</w:t>
       </w:r>
     </w:p>
     <w:p>
       <w:pPr>
         <w:pStyle w:val="style0"/>
-        <w:spacing w:after="0" w:before="0" w:line="100" w:lineRule="atLeast"/>
+        <w:spacing w:line="100" w:lineRule="atLeast"/>
         <w:jc w:val="both"/>
       </w:pPr>
       <w:bookmarkStart w:id="1" w:name="__DdeLink__159_450758341"/>
@@ -1270,17 +1264,14 @@
       </w:r>
       <w:bookmarkEnd w:id="1"/>
       <w:r>
-        <w:rPr>
-          <w:b w:val="false"/>
-          <w:bCs w:val="false"/>
-        </w:rPr>
+        <w:rPr/>
         <w:t>For test data</w:t>
       </w:r>
     </w:p>
     <w:p>
       <w:pPr>
         <w:pStyle w:val="style0"/>
-        <w:spacing w:after="0" w:before="0" w:line="100" w:lineRule="atLeast"/>
+        <w:spacing w:line="100" w:lineRule="atLeast"/>
         <w:jc w:val="both"/>
       </w:pPr>
       <w:r>
@@ -1291,27 +1282,24 @@
         <w:t xml:space="preserve">Code: </w:t>
       </w:r>
       <w:r>
-        <w:rPr>
-          <w:b w:val="false"/>
-          <w:bCs w:val="false"/>
-        </w:rPr>
+        <w:rPr/>
         <w:t>forestDataLib.R and transformation.R</w:t>
       </w:r>
     </w:p>
     <w:p>
       <w:pPr>
         <w:pStyle w:val="style0"/>
-        <w:spacing w:after="0" w:before="0" w:line="100" w:lineRule="atLeast"/>
-        <w:jc w:val="both"/>
-      </w:pPr>
-      <w:r>
-        <w:rPr/>
-      </w:r>
-    </w:p>
-    <w:p>
-      <w:pPr>
-        <w:pStyle w:val="style0"/>
-        <w:spacing w:after="0" w:before="0" w:line="100" w:lineRule="atLeast"/>
+        <w:spacing w:line="100" w:lineRule="atLeast"/>
+        <w:jc w:val="both"/>
+      </w:pPr>
+      <w:r>
+        <w:rPr/>
+      </w:r>
+    </w:p>
+    <w:p>
+      <w:pPr>
+        <w:pStyle w:val="style0"/>
+        <w:spacing w:line="100" w:lineRule="atLeast"/>
         <w:jc w:val="both"/>
       </w:pPr>
       <w:r>
@@ -1322,17 +1310,14 @@
         <w:t xml:space="preserve">Transform5.csv </w:t>
       </w:r>
       <w:r>
-        <w:rPr>
-          <w:b w:val="false"/>
-          <w:bCs w:val="false"/>
-        </w:rPr>
+        <w:rPr/>
         <w:t>Converts the transform1 data into min-max normalized form, without any nominal transformation where the min-max range is taken from test_transform1 data.</w:t>
       </w:r>
     </w:p>
     <w:p>
       <w:pPr>
         <w:pStyle w:val="style0"/>
-        <w:spacing w:after="0" w:before="0" w:line="100" w:lineRule="atLeast"/>
+        <w:spacing w:line="100" w:lineRule="atLeast"/>
         <w:jc w:val="both"/>
       </w:pPr>
       <w:r>
@@ -1343,17 +1328,14 @@
         <w:t xml:space="preserve">test_transform5.csv : </w:t>
       </w:r>
       <w:r>
-        <w:rPr>
-          <w:b w:val="false"/>
-          <w:bCs w:val="false"/>
-        </w:rPr>
+        <w:rPr/>
         <w:t>For test data</w:t>
       </w:r>
     </w:p>
     <w:p>
       <w:pPr>
         <w:pStyle w:val="style0"/>
-        <w:spacing w:after="0" w:before="0" w:line="100" w:lineRule="atLeast"/>
+        <w:spacing w:line="100" w:lineRule="atLeast"/>
         <w:jc w:val="both"/>
       </w:pPr>
       <w:r>
@@ -1364,21 +1346,175 @@
         <w:t xml:space="preserve">Code: </w:t>
       </w:r>
       <w:r>
-        <w:rPr>
-          <w:b w:val="false"/>
-          <w:bCs w:val="false"/>
-        </w:rPr>
+        <w:rPr/>
         <w:t>forestDataLib.R and transformation.R</w:t>
       </w:r>
     </w:p>
     <w:p>
       <w:pPr>
         <w:pStyle w:val="style0"/>
-        <w:spacing w:after="0" w:before="0" w:line="100" w:lineRule="atLeast"/>
-        <w:jc w:val="both"/>
-      </w:pPr>
-      <w:r>
-        <w:rPr/>
+        <w:spacing w:line="100" w:lineRule="atLeast"/>
+        <w:jc w:val="both"/>
+      </w:pPr>
+      <w:r>
+        <w:rPr/>
+      </w:r>
+    </w:p>
+    <w:p>
+      <w:pPr>
+        <w:pStyle w:val="style0"/>
+        <w:spacing w:line="100" w:lineRule="atLeast"/>
+        <w:jc w:val="both"/>
+      </w:pPr>
+      <w:r>
+        <w:rPr>
+          <w:b/>
+          <w:bCs/>
+        </w:rPr>
+        <w:t xml:space="preserve">Transform6.csv </w:t>
+      </w:r>
+      <w:bookmarkStart w:id="2" w:name="_GoBack"/>
+      <w:bookmarkEnd w:id="2"/>
+      <w:r>
+        <w:rPr/>
+        <w:t>Training data doesn’t contain instances for soil type 7 and soil type 15. Transform6 contains some pure instances for these soil type added from test data based on the results of various classifiers.</w:t>
+      </w:r>
+    </w:p>
+    <w:p>
+      <w:pPr>
+        <w:pStyle w:val="style0"/>
+        <w:spacing w:line="100" w:lineRule="atLeast"/>
+        <w:jc w:val="both"/>
+      </w:pPr>
+      <w:r>
+        <w:rPr>
+          <w:b/>
+          <w:bCs/>
+        </w:rPr>
+        <w:t xml:space="preserve">test_transform4.csv : </w:t>
+      </w:r>
+      <w:r>
+        <w:rPr/>
+        <w:t>For test data</w:t>
+      </w:r>
+    </w:p>
+    <w:p>
+      <w:pPr>
+        <w:pStyle w:val="style0"/>
+        <w:spacing w:line="100" w:lineRule="atLeast"/>
+        <w:jc w:val="both"/>
+      </w:pPr>
+      <w:r>
+        <w:rPr/>
+      </w:r>
+    </w:p>
+    <w:p>
+      <w:pPr>
+        <w:pStyle w:val="style0"/>
+        <w:spacing w:line="100" w:lineRule="atLeast"/>
+        <w:jc w:val="both"/>
+      </w:pPr>
+      <w:r>
+        <w:rPr/>
+      </w:r>
+    </w:p>
+    <w:p>
+      <w:pPr>
+        <w:pStyle w:val="style0"/>
+        <w:spacing w:line="100" w:lineRule="atLeast"/>
+        <w:jc w:val="both"/>
+      </w:pPr>
+      <w:r>
+        <w:rPr/>
+      </w:r>
+    </w:p>
+    <w:p>
+      <w:pPr>
+        <w:pStyle w:val="style0"/>
+        <w:spacing w:line="100" w:lineRule="atLeast"/>
+        <w:jc w:val="both"/>
+      </w:pPr>
+      <w:r>
+        <w:rPr/>
+      </w:r>
+    </w:p>
+    <w:p>
+      <w:pPr>
+        <w:pStyle w:val="style0"/>
+        <w:spacing w:line="100" w:lineRule="atLeast"/>
+        <w:jc w:val="both"/>
+      </w:pPr>
+      <w:bookmarkStart w:id="3" w:name="__DdeLink__137_585510388"/>
+      <w:r>
+        <w:rPr/>
+        <w:t>Enhance1.csv :</w:t>
+      </w:r>
+      <w:bookmarkEnd w:id="3"/>
+      <w:r>
+        <w:rPr/>
+        <w:t xml:space="preserve"> Combining pure prediction results of different classifiers from test data to train data. Around 47% of the test_data has pure prediction results.</w:t>
+      </w:r>
+    </w:p>
+    <w:p>
+      <w:pPr>
+        <w:pStyle w:val="style0"/>
+        <w:spacing w:line="100" w:lineRule="atLeast"/>
+        <w:jc w:val="both"/>
+      </w:pPr>
+      <w:r>
+        <w:rPr/>
+      </w:r>
+    </w:p>
+    <w:p>
+      <w:pPr>
+        <w:pStyle w:val="style0"/>
+        <w:spacing w:line="100" w:lineRule="atLeast"/>
+        <w:jc w:val="both"/>
+      </w:pPr>
+      <w:r>
+        <w:rPr/>
+        <w:t>Enhance2.csv : Taking 40,000 pure predictions from test to train set.</w:t>
+      </w:r>
+    </w:p>
+    <w:p>
+      <w:pPr>
+        <w:pStyle w:val="style0"/>
+        <w:spacing w:line="100" w:lineRule="atLeast"/>
+        <w:jc w:val="both"/>
+      </w:pPr>
+      <w:r>
+        <w:rPr/>
+      </w:r>
+    </w:p>
+    <w:p>
+      <w:pPr>
+        <w:pStyle w:val="style0"/>
+        <w:spacing w:line="100" w:lineRule="atLeast"/>
+        <w:jc w:val="both"/>
+      </w:pPr>
+      <w:r>
+        <w:rPr/>
+      </w:r>
+    </w:p>
+    <w:p>
+      <w:pPr>
+        <w:pStyle w:val="style0"/>
+        <w:spacing w:line="100" w:lineRule="atLeast"/>
+        <w:jc w:val="both"/>
+      </w:pPr>
+      <w:r>
+        <w:rPr/>
+      </w:r>
+    </w:p>
+    <w:p>
+      <w:pPr>
+        <w:pStyle w:val="style0"/>
+        <w:spacing w:line="100" w:lineRule="atLeast"/>
+        <w:jc w:val="both"/>
+      </w:pPr>
+      <w:r>
+        <w:rPr/>
+        <w:t xml:space="preserve">Extract1.csv : Extracted few important features from transform5.csv </w:t>
       </w:r>
     </w:p>
     <w:sectPr>
@@ -1388,7 +1524,7 @@
       <w:pgNumType w:fmt="decimal"/>
       <w:formProt w:val="false"/>
       <w:textDirection w:val="lrTb"/>
-      <w:docGrid w:charSpace="8192" w:linePitch="260" w:type="default"/>
+      <w:docGrid w:charSpace="12288" w:linePitch="280" w:type="default"/>
     </w:sectPr>
   </w:body>
 </w:document>
@@ -1528,37 +1664,25 @@
     <w:next w:val="style0"/>
     <w:pPr>
       <w:keepNext/>
-      <w:keepLines w:val="false"/>
       <w:widowControl/>
       <w:tabs>
         <w:tab w:leader="none" w:pos="720" w:val="left"/>
       </w:tabs>
       <w:suppressAutoHyphens w:val="true"/>
       <w:spacing w:after="0" w:before="0" w:line="276" w:lineRule="auto"/>
-      <w:ind w:hanging="0" w:left="0" w:right="0"/>
-      <w:jc w:val="left"/>
     </w:pPr>
     <w:rPr>
       <w:rFonts w:ascii="Arial" w:cs="Arial" w:eastAsia="Arial" w:hAnsi="Arial"/>
-      <w:b w:val="false"/>
-      <w:i w:val="false"/>
-      <w:caps w:val="false"/>
-      <w:smallCaps w:val="false"/>
-      <w:strike w:val="false"/>
-      <w:dstrike w:val="false"/>
-      <w:color w:val="000000"/>
-      <w:position w:val="0"/>
-      <w:sz w:val="22"/>
+      <w:color w:val="00000A"/>
       <w:sz w:val="22"/>
       <w:szCs w:val="20"/>
-      <w:u w:val="none"/>
-      <w:vertAlign w:val="baseline"/>
       <w:lang w:bidi="hi-IN" w:eastAsia="zh-CN" w:val="en-US"/>
     </w:rPr>
   </w:style>
   <w:style w:styleId="style1" w:type="paragraph">
     <w:name w:val="Heading 1"/>
-    <w:next w:val="style16"/>
+    <w:basedOn w:val="style16"/>
+    <w:next w:val="style17"/>
     <w:pPr>
       <w:keepNext/>
       <w:keepLines/>
@@ -1574,12 +1698,13 @@
       <w:color w:val="auto"/>
       <w:sz w:val="32"/>
       <w:szCs w:val="24"/>
-      <w:lang w:bidi="hi-IN" w:eastAsia="zh-CN" w:val="en-US"/>
+      <w:lang w:bidi="hi-IN" w:eastAsia="zh-CN"/>
     </w:rPr>
   </w:style>
   <w:style w:styleId="style2" w:type="paragraph">
     <w:name w:val="Heading 2"/>
-    <w:next w:val="style16"/>
+    <w:basedOn w:val="style16"/>
+    <w:next w:val="style17"/>
     <w:pPr>
       <w:keepNext/>
       <w:keepLines/>
@@ -1601,12 +1726,13 @@
       <w:color w:val="auto"/>
       <w:sz w:val="26"/>
       <w:szCs w:val="24"/>
-      <w:lang w:bidi="hi-IN" w:eastAsia="zh-CN" w:val="en-US"/>
+      <w:lang w:bidi="hi-IN" w:eastAsia="zh-CN"/>
     </w:rPr>
   </w:style>
   <w:style w:styleId="style3" w:type="paragraph">
     <w:name w:val="Heading 3"/>
-    <w:next w:val="style16"/>
+    <w:basedOn w:val="style16"/>
+    <w:next w:val="style17"/>
     <w:pPr>
       <w:keepNext/>
       <w:keepLines/>
@@ -1628,12 +1754,13 @@
       <w:color w:val="666666"/>
       <w:sz w:val="24"/>
       <w:szCs w:val="24"/>
-      <w:lang w:bidi="hi-IN" w:eastAsia="zh-CN" w:val="en-US"/>
+      <w:lang w:bidi="hi-IN" w:eastAsia="zh-CN"/>
     </w:rPr>
   </w:style>
   <w:style w:styleId="style4" w:type="paragraph">
     <w:name w:val="Heading 4"/>
-    <w:next w:val="style16"/>
+    <w:basedOn w:val="style16"/>
+    <w:next w:val="style17"/>
     <w:pPr>
       <w:keepNext/>
       <w:keepLines/>
@@ -1652,15 +1779,15 @@
     <w:rPr>
       <w:rFonts w:ascii="Trebuchet MS" w:cs="Trebuchet MS" w:eastAsia="Trebuchet MS" w:hAnsi="Trebuchet MS"/>
       <w:color w:val="666666"/>
-      <w:sz w:val="22"/>
       <w:szCs w:val="24"/>
       <w:u w:val="single"/>
-      <w:lang w:bidi="hi-IN" w:eastAsia="zh-CN" w:val="en-US"/>
+      <w:lang w:bidi="hi-IN" w:eastAsia="zh-CN"/>
     </w:rPr>
   </w:style>
   <w:style w:styleId="style5" w:type="paragraph">
     <w:name w:val="Heading 5"/>
-    <w:next w:val="style16"/>
+    <w:basedOn w:val="style16"/>
+    <w:next w:val="style17"/>
     <w:pPr>
       <w:keepNext/>
       <w:keepLines/>
@@ -1679,14 +1806,14 @@
     <w:rPr>
       <w:rFonts w:ascii="Trebuchet MS" w:cs="Trebuchet MS" w:eastAsia="Trebuchet MS" w:hAnsi="Trebuchet MS"/>
       <w:color w:val="666666"/>
-      <w:sz w:val="22"/>
       <w:szCs w:val="24"/>
-      <w:lang w:bidi="hi-IN" w:eastAsia="zh-CN" w:val="en-US"/>
+      <w:lang w:bidi="hi-IN" w:eastAsia="zh-CN"/>
     </w:rPr>
   </w:style>
   <w:style w:styleId="style6" w:type="paragraph">
     <w:name w:val="Heading 6"/>
-    <w:next w:val="style16"/>
+    <w:basedOn w:val="style16"/>
+    <w:next w:val="style17"/>
     <w:pPr>
       <w:keepNext/>
       <w:keepLines/>
@@ -1706,15 +1833,19 @@
       <w:rFonts w:ascii="Trebuchet MS" w:cs="Trebuchet MS" w:eastAsia="Trebuchet MS" w:hAnsi="Trebuchet MS"/>
       <w:i/>
       <w:color w:val="666666"/>
-      <w:sz w:val="22"/>
       <w:szCs w:val="24"/>
-      <w:lang w:bidi="hi-IN" w:eastAsia="zh-CN" w:val="en-US"/>
+      <w:lang w:bidi="hi-IN" w:eastAsia="zh-CN"/>
     </w:rPr>
   </w:style>
-  <w:style w:styleId="style15" w:type="paragraph">
+  <w:style w:styleId="style15" w:type="character">
+    <w:name w:val="Default Paragraph Font"/>
+    <w:next w:val="style15"/>
+    <w:rPr/>
+  </w:style>
+  <w:style w:styleId="style16" w:type="paragraph">
     <w:name w:val="Heading"/>
     <w:basedOn w:val="style0"/>
-    <w:next w:val="style16"/>
+    <w:next w:val="style17"/>
     <w:pPr>
       <w:keepNext/>
       <w:spacing w:after="120" w:before="240"/>
@@ -1725,28 +1856,28 @@
       <w:szCs w:val="28"/>
     </w:rPr>
   </w:style>
-  <w:style w:styleId="style16" w:type="paragraph">
+  <w:style w:styleId="style17" w:type="paragraph">
     <w:name w:val="Text body"/>
     <w:basedOn w:val="style0"/>
-    <w:next w:val="style16"/>
+    <w:next w:val="style17"/>
     <w:pPr>
       <w:spacing w:after="120" w:before="0"/>
     </w:pPr>
     <w:rPr/>
   </w:style>
-  <w:style w:styleId="style17" w:type="paragraph">
+  <w:style w:styleId="style18" w:type="paragraph">
     <w:name w:val="List"/>
-    <w:basedOn w:val="style16"/>
-    <w:next w:val="style17"/>
+    <w:basedOn w:val="style17"/>
+    <w:next w:val="style18"/>
     <w:pPr/>
     <w:rPr>
       <w:rFonts w:cs="Lohit Hindi"/>
     </w:rPr>
   </w:style>
-  <w:style w:styleId="style18" w:type="paragraph">
+  <w:style w:styleId="style19" w:type="paragraph">
     <w:name w:val="Caption"/>
     <w:basedOn w:val="style0"/>
-    <w:next w:val="style18"/>
+    <w:next w:val="style19"/>
     <w:pPr>
       <w:suppressLineNumbers/>
       <w:spacing w:after="120" w:before="120"/>
@@ -1759,10 +1890,10 @@
       <w:szCs w:val="24"/>
     </w:rPr>
   </w:style>
-  <w:style w:styleId="style19" w:type="paragraph">
+  <w:style w:styleId="style20" w:type="paragraph">
     <w:name w:val="Index"/>
     <w:basedOn w:val="style0"/>
-    <w:next w:val="style19"/>
+    <w:next w:val="style20"/>
     <w:pPr>
       <w:suppressLineNumbers/>
     </w:pPr>
@@ -1770,47 +1901,29 @@
       <w:rFonts w:cs="Lohit Hindi"/>
     </w:rPr>
   </w:style>
-  <w:style w:styleId="style20" w:type="paragraph">
-    <w:name w:val="normal"/>
-    <w:next w:val="style20"/>
+  <w:style w:styleId="style21" w:type="paragraph">
+    <w:name w:val="caption"/>
+    <w:basedOn w:val="style0"/>
+    <w:next w:val="style21"/>
     <w:pPr>
-      <w:keepNext/>
-      <w:keepLines w:val="false"/>
-      <w:widowControl/>
-      <w:tabs>
-        <w:tab w:leader="none" w:pos="720" w:val="left"/>
-      </w:tabs>
-      <w:suppressAutoHyphens w:val="true"/>
-      <w:spacing w:after="0" w:before="0" w:line="276" w:lineRule="auto"/>
-      <w:ind w:hanging="0" w:left="0" w:right="0"/>
-      <w:jc w:val="left"/>
+      <w:suppressLineNumbers/>
+      <w:spacing w:after="120" w:before="120"/>
     </w:pPr>
     <w:rPr>
-      <w:rFonts w:ascii="Arial" w:cs="Arial" w:eastAsia="Arial" w:hAnsi="Arial"/>
-      <w:b w:val="false"/>
-      <w:i w:val="false"/>
-      <w:caps w:val="false"/>
-      <w:smallCaps w:val="false"/>
-      <w:strike w:val="false"/>
-      <w:dstrike w:val="false"/>
-      <w:color w:val="00000A"/>
-      <w:position w:val="0"/>
-      <w:sz w:val="22"/>
-      <w:sz w:val="22"/>
-      <w:szCs w:val="20"/>
-      <w:u w:val="none"/>
-      <w:vertAlign w:val="baseline"/>
-      <w:lang w:bidi="hi-IN" w:eastAsia="zh-CN" w:val="en-US"/>
+      <w:rFonts w:cs="Lohit Hindi"/>
+      <w:i/>
+      <w:iCs/>
+      <w:sz w:val="24"/>
+      <w:szCs w:val="24"/>
     </w:rPr>
   </w:style>
-  <w:style w:styleId="style21" w:type="paragraph">
+  <w:style w:styleId="style22" w:type="paragraph">
     <w:name w:val="Title"/>
-    <w:basedOn w:val="style20"/>
-    <w:next w:val="style22"/>
+    <w:basedOn w:val="style0"/>
+    <w:next w:val="style23"/>
     <w:pPr>
-      <w:keepNext/>
       <w:keepLines/>
-      <w:spacing w:after="0" w:before="0" w:line="100" w:lineRule="atLeast"/>
+      <w:spacing w:line="100" w:lineRule="atLeast"/>
       <w:jc w:val="center"/>
     </w:pPr>
     <w:rPr>
@@ -1821,12 +1934,11 @@
       <w:szCs w:val="36"/>
     </w:rPr>
   </w:style>
-  <w:style w:styleId="style22" w:type="paragraph">
+  <w:style w:styleId="style23" w:type="paragraph">
     <w:name w:val="Subtitle"/>
-    <w:basedOn w:val="style20"/>
-    <w:next w:val="style16"/>
+    <w:basedOn w:val="style0"/>
+    <w:next w:val="style17"/>
     <w:pPr>
-      <w:keepNext/>
       <w:keepLines/>
       <w:spacing w:after="200" w:before="0" w:line="100" w:lineRule="atLeast"/>
       <w:jc w:val="center"/>

</xml_diff>